<commit_message>
Monography_v0.1_chapter 2 finished_translation of the SSDQM p7
</commit_message>
<xml_diff>
--- a/monography_materials/StructureNotes_SSDQM_inHiEd_Monography.docx
+++ b/monography_materials/StructureNotes_SSDQM_inHiEd_Monography.docx
@@ -9760,7 +9760,7 @@
     <w:p>
       <w:r>
         <w:pict w14:anchorId="17036648">
-          <v:rect id="_x0000_i1090" style="width:0;height:1.5pt" o:hralign="center" o:hrstd="t" o:hr="t" fillcolor="#a0a0a0" stroked="f"/>
+          <v:rect id="_x0000_i1048" style="width:0;height:1.5pt" o:hralign="center" o:hrstd="t" o:hr="t" fillcolor="#a0a0a0" stroked="f"/>
         </w:pict>
       </w:r>
     </w:p>
@@ -10114,7 +10114,7 @@
     <w:p>
       <w:r>
         <w:pict w14:anchorId="78778C3A">
-          <v:rect id="_x0000_i1091" style="width:0;height:1.5pt" o:hralign="center" o:hrstd="t" o:hr="t" fillcolor="#a0a0a0" stroked="f"/>
+          <v:rect id="_x0000_i1049" style="width:0;height:1.5pt" o:hralign="center" o:hrstd="t" o:hr="t" fillcolor="#a0a0a0" stroked="f"/>
         </w:pict>
       </w:r>
     </w:p>
@@ -10584,7 +10584,7 @@
     <w:p>
       <w:r>
         <w:pict w14:anchorId="1D4B967E">
-          <v:rect id="_x0000_i1092" style="width:0;height:1.5pt" o:hralign="center" o:hrstd="t" o:hr="t" fillcolor="#a0a0a0" stroked="f"/>
+          <v:rect id="_x0000_i1050" style="width:0;height:1.5pt" o:hralign="center" o:hrstd="t" o:hr="t" fillcolor="#a0a0a0" stroked="f"/>
         </w:pict>
       </w:r>
     </w:p>
@@ -10950,7 +10950,7 @@
     <w:p>
       <w:r>
         <w:pict w14:anchorId="77D91857">
-          <v:rect id="_x0000_i1093" style="width:0;height:1.5pt" o:hralign="center" o:hrstd="t" o:hr="t" fillcolor="#a0a0a0" stroked="f"/>
+          <v:rect id="_x0000_i1051" style="width:0;height:1.5pt" o:hralign="center" o:hrstd="t" o:hr="t" fillcolor="#a0a0a0" stroked="f"/>
         </w:pict>
       </w:r>
     </w:p>
@@ -11132,7 +11132,7 @@
     <w:p>
       <w:r>
         <w:pict w14:anchorId="5E87C720">
-          <v:rect id="_x0000_i1094" style="width:0;height:1.5pt" o:hralign="center" o:hrstd="t" o:hr="t" fillcolor="#a0a0a0" stroked="f"/>
+          <v:rect id="_x0000_i1052" style="width:0;height:1.5pt" o:hralign="center" o:hrstd="t" o:hr="t" fillcolor="#a0a0a0" stroked="f"/>
         </w:pict>
       </w:r>
     </w:p>
@@ -11326,7 +11326,7 @@
     <w:p>
       <w:r>
         <w:pict w14:anchorId="19EF0AD7">
-          <v:rect id="_x0000_i1095" style="width:0;height:1.5pt" o:hralign="center" o:hrstd="t" o:hr="t" fillcolor="#a0a0a0" stroked="f"/>
+          <v:rect id="_x0000_i1053" style="width:0;height:1.5pt" o:hralign="center" o:hrstd="t" o:hr="t" fillcolor="#a0a0a0" stroked="f"/>
         </w:pict>
       </w:r>
     </w:p>
@@ -11455,7 +11455,7 @@
     <w:p>
       <w:r>
         <w:pict w14:anchorId="027FA962">
-          <v:rect id="_x0000_i1096" style="width:0;height:1.5pt" o:hralign="center" o:hrstd="t" o:hr="t" fillcolor="#a0a0a0" stroked="f"/>
+          <v:rect id="_x0000_i1054" style="width:0;height:1.5pt" o:hralign="center" o:hrstd="t" o:hr="t" fillcolor="#a0a0a0" stroked="f"/>
         </w:pict>
       </w:r>
     </w:p>
@@ -11702,11 +11702,11 @@
           </w:tcPr>
           <w:p>
             <w:r>
-              <w:t xml:space="preserve">2. </w:t>
+              <w:t>2. T</w:t>
             </w:r>
             <w:proofErr w:type="spellStart"/>
             <w:r>
-              <w:t>Theoretical</w:t>
+              <w:t>heoretical</w:t>
             </w:r>
             <w:proofErr w:type="spellEnd"/>
             <w:r>
@@ -12028,11 +12028,11 @@
           <w:p>
             <w:r>
               <w:lastRenderedPageBreak/>
-              <w:t xml:space="preserve">7. </w:t>
+              <w:t>7. C</w:t>
             </w:r>
             <w:proofErr w:type="spellStart"/>
             <w:r>
-              <w:t>Conclusion</w:t>
+              <w:t>onclusion</w:t>
             </w:r>
             <w:proofErr w:type="spellEnd"/>
           </w:p>
@@ -12310,7 +12310,7 @@
     <w:p>
       <w:r>
         <w:pict w14:anchorId="2D67FB30">
-          <v:rect id="_x0000_i1122" style="width:0;height:1.5pt" o:hralign="center" o:hrstd="t" o:hr="t" fillcolor="#a0a0a0" stroked="f"/>
+          <v:rect id="_x0000_i1055" style="width:0;height:1.5pt" o:hralign="center" o:hrstd="t" o:hr="t" fillcolor="#a0a0a0" stroked="f"/>
         </w:pict>
       </w:r>
     </w:p>
@@ -12845,7 +12845,7 @@
     <w:p>
       <w:r>
         <w:pict w14:anchorId="091C34BC">
-          <v:rect id="_x0000_i1123" style="width:0;height:1.5pt" o:hralign="center" o:hrstd="t" o:hr="t" fillcolor="#a0a0a0" stroked="f"/>
+          <v:rect id="_x0000_i1056" style="width:0;height:1.5pt" o:hralign="center" o:hrstd="t" o:hr="t" fillcolor="#a0a0a0" stroked="f"/>
         </w:pict>
       </w:r>
     </w:p>
@@ -12855,74 +12855,24 @@
         <w:rPr>
           <w:b/>
           <w:bCs/>
-        </w:rPr>
-      </w:pPr>
-      <w:r>
-        <w:rPr>
-          <w:b/>
-          <w:bCs/>
-        </w:rPr>
-        <w:t xml:space="preserve">3. </w:t>
-      </w:r>
-      <w:proofErr w:type="spellStart"/>
-      <w:r>
-        <w:rPr>
-          <w:b/>
-          <w:bCs/>
-        </w:rPr>
-        <w:t>Integrative</w:t>
-      </w:r>
-      <w:proofErr w:type="spellEnd"/>
-      <w:r>
-        <w:rPr>
-          <w:b/>
-          <w:bCs/>
-        </w:rPr>
-        <w:t xml:space="preserve"> </w:t>
-      </w:r>
-      <w:proofErr w:type="spellStart"/>
-      <w:r>
-        <w:rPr>
-          <w:b/>
-          <w:bCs/>
-        </w:rPr>
-        <w:t>Reflection</w:t>
-      </w:r>
-      <w:proofErr w:type="spellEnd"/>
-      <w:r>
-        <w:rPr>
-          <w:b/>
-          <w:bCs/>
-        </w:rPr>
-        <w:t xml:space="preserve">: </w:t>
-      </w:r>
-      <w:proofErr w:type="spellStart"/>
-      <w:r>
-        <w:rPr>
-          <w:b/>
-          <w:bCs/>
-        </w:rPr>
-        <w:t>Complexity</w:t>
-      </w:r>
-      <w:proofErr w:type="spellEnd"/>
-      <w:r>
-        <w:rPr>
-          <w:b/>
-          <w:bCs/>
-        </w:rPr>
-        <w:t xml:space="preserve"> as </w:t>
-      </w:r>
-      <w:proofErr w:type="spellStart"/>
-      <w:r>
-        <w:rPr>
-          <w:b/>
-          <w:bCs/>
-        </w:rPr>
-        <w:t>Opportunity</w:t>
-      </w:r>
-      <w:proofErr w:type="spellEnd"/>
-    </w:p>
-    <w:p>
+          <w:lang w:val="en-GB"/>
+        </w:rPr>
+      </w:pPr>
+      <w:r>
+        <w:rPr>
+          <w:b/>
+          <w:bCs/>
+          <w:lang w:val="en-GB"/>
+        </w:rPr>
+        <w:t>3. Integrative Reflection: Complexity as Opportunity</w:t>
+      </w:r>
+    </w:p>
+    <w:p>
+      <w:pPr>
+        <w:rPr>
+          <w:lang w:val="en-GB"/>
+        </w:rPr>
+      </w:pPr>
       <w:r>
         <w:rPr>
           <w:rFonts w:ascii="Segoe UI Emoji" w:hAnsi="Segoe UI Emoji" w:cs="Segoe UI Emoji"/>
@@ -12930,24 +12880,19 @@
         <w:t>📝</w:t>
       </w:r>
       <w:r>
+        <w:rPr>
+          <w:lang w:val="en-GB"/>
+        </w:rPr>
         <w:t xml:space="preserve"> </w:t>
       </w:r>
       <w:r>
         <w:rPr>
           <w:i/>
           <w:iCs/>
-        </w:rPr>
-        <w:t xml:space="preserve">Target: 100–150 </w:t>
-      </w:r>
-      <w:proofErr w:type="spellStart"/>
-      <w:r>
-        <w:rPr>
-          <w:i/>
-          <w:iCs/>
-        </w:rPr>
-        <w:t>words</w:t>
-      </w:r>
-      <w:proofErr w:type="spellEnd"/>
+          <w:lang w:val="en-GB"/>
+        </w:rPr>
+        <w:t>Target: 100–150 words</w:t>
+      </w:r>
     </w:p>
     <w:p>
       <w:r>
@@ -13094,7 +13039,7 @@
     <w:p>
       <w:r>
         <w:pict w14:anchorId="1A1FD10A">
-          <v:rect id="_x0000_i1124" style="width:0;height:1.5pt" o:hralign="center" o:hrstd="t" o:hr="t" fillcolor="#a0a0a0" stroked="f"/>
+          <v:rect id="_x0000_i1057" style="width:0;height:1.5pt" o:hralign="center" o:hrstd="t" o:hr="t" fillcolor="#a0a0a0" stroked="f"/>
         </w:pict>
       </w:r>
     </w:p>
@@ -13684,6 +13629,13 @@
         </w:rPr>
         <w:t>SSDQM presentation</w:t>
       </w:r>
+    </w:p>
+    <w:p>
+      <w:pPr>
+        <w:rPr>
+          <w:lang w:val="en-GB"/>
+        </w:rPr>
+      </w:pPr>
     </w:p>
     <w:p>
       <w:pPr>
@@ -23999,6 +23951,7 @@
   <w:style w:type="character" w:default="1" w:styleId="DefaultParagraphFont">
     <w:name w:val="Default Paragraph Font"/>
     <w:uiPriority w:val="1"/>
+    <w:semiHidden/>
     <w:unhideWhenUsed/>
   </w:style>
   <w:style w:type="table" w:default="1" w:styleId="TableNormal">

</xml_diff>